<commit_message>
Answers for lab 7
</commit_message>
<xml_diff>
--- a/Отчёты/Lab7.docx
+++ b/Отчёты/Lab7.docx
@@ -772,8 +772,6 @@
         </w:rPr>
         <w:t>приложение расположно</w:t>
       </w:r>
-      <w:bookmarkStart w:id="0" w:name="_GoBack"/>
-      <w:bookmarkEnd w:id="0"/>
       <w:r>
         <w:rPr>
           <w:rFonts w:ascii="Arial" w:hAnsi="Arial" w:cs="Arial"/>
@@ -830,6 +828,621 @@
         <w:t>https://github.com/xim123456/WebLabs</w:t>
       </w:r>
       <w:proofErr w:type="gramEnd"/>
+    </w:p>
+    <w:p>
+      <w:pPr>
+        <w:tabs>
+          <w:tab w:val="left" w:pos="3105"/>
+        </w:tabs>
+        <w:rPr>
+          <w:rFonts w:ascii="Arial" w:hAnsi="Arial" w:cs="Arial"/>
+          <w:color w:val="333333"/>
+          <w:sz w:val="32"/>
+          <w:szCs w:val="32"/>
+          <w:shd w:val="clear" w:color="auto" w:fill="FFFFFF"/>
+        </w:rPr>
+      </w:pPr>
+      <w:r>
+        <w:rPr>
+          <w:rFonts w:ascii="Arial" w:hAnsi="Arial" w:cs="Arial"/>
+          <w:sz w:val="32"/>
+          <w:szCs w:val="32"/>
+        </w:rPr>
+        <w:t>3</w:t>
+      </w:r>
+      <w:r>
+        <w:rPr>
+          <w:rFonts w:ascii="Arial" w:hAnsi="Arial" w:cs="Arial"/>
+          <w:sz w:val="32"/>
+          <w:szCs w:val="32"/>
+        </w:rPr>
+        <w:t>.</w:t>
+      </w:r>
+      <w:r>
+        <w:rPr>
+          <w:rFonts w:ascii="Arial" w:hAnsi="Arial" w:cs="Arial"/>
+          <w:color w:val="333333"/>
+          <w:sz w:val="32"/>
+          <w:szCs w:val="32"/>
+          <w:shd w:val="clear" w:color="auto" w:fill="FFFFFF"/>
+        </w:rPr>
+        <w:t>Ответы на вопросы</w:t>
+      </w:r>
+    </w:p>
+    <w:p>
+      <w:pPr>
+        <w:numPr>
+          <w:ilvl w:val="0"/>
+          <w:numId w:val="20"/>
+        </w:numPr>
+        <w:shd w:val="clear" w:color="auto" w:fill="FFFFFF"/>
+        <w:spacing w:before="100" w:beforeAutospacing="1" w:after="100" w:afterAutospacing="1" w:line="240" w:lineRule="auto"/>
+        <w:rPr>
+          <w:rFonts w:ascii="Arial" w:eastAsia="Times New Roman" w:hAnsi="Arial" w:cs="Arial"/>
+          <w:color w:val="333333"/>
+          <w:sz w:val="23"/>
+          <w:szCs w:val="23"/>
+          <w:lang w:eastAsia="ru-RU"/>
+        </w:rPr>
+      </w:pPr>
+      <w:r>
+        <w:rPr>
+          <w:rFonts w:ascii="Arial" w:eastAsia="Times New Roman" w:hAnsi="Arial" w:cs="Arial"/>
+          <w:color w:val="333333"/>
+          <w:sz w:val="23"/>
+          <w:szCs w:val="23"/>
+          <w:lang w:eastAsia="ru-RU"/>
+        </w:rPr>
+        <w:t>В каком случае вы предпочтете сервис-ориентированную архитектуру вместо монолитной? Приведите ваши рассуждения по данному вопросу.</w:t>
+      </w:r>
+    </w:p>
+    <w:p>
+      <w:pPr>
+        <w:shd w:val="clear" w:color="auto" w:fill="FFFFFF"/>
+        <w:spacing w:before="100" w:beforeAutospacing="1" w:after="100" w:afterAutospacing="1" w:line="240" w:lineRule="auto"/>
+        <w:ind w:left="720" w:firstLine="360"/>
+        <w:rPr>
+          <w:rFonts w:ascii="Arial" w:eastAsia="Times New Roman" w:hAnsi="Arial" w:cs="Arial"/>
+          <w:color w:val="333333"/>
+          <w:sz w:val="23"/>
+          <w:szCs w:val="23"/>
+          <w:lang w:eastAsia="ru-RU"/>
+        </w:rPr>
+      </w:pPr>
+      <w:r>
+        <w:rPr>
+          <w:rFonts w:ascii="Arial" w:eastAsia="Times New Roman" w:hAnsi="Arial" w:cs="Arial"/>
+          <w:color w:val="333333"/>
+          <w:sz w:val="23"/>
+          <w:szCs w:val="23"/>
+          <w:lang w:eastAsia="ru-RU"/>
+        </w:rPr>
+        <w:t xml:space="preserve">Сервис-ориентированная архитектура имеет следующие </w:t>
+      </w:r>
+      <w:r>
+        <w:rPr>
+          <w:rFonts w:ascii="Arial" w:eastAsia="Times New Roman" w:hAnsi="Arial" w:cs="Arial"/>
+          <w:color w:val="333333"/>
+          <w:sz w:val="23"/>
+          <w:szCs w:val="23"/>
+          <w:lang w:eastAsia="ru-RU"/>
+        </w:rPr>
+        <w:t>преимущества</w:t>
+      </w:r>
+      <w:r>
+        <w:rPr>
+          <w:rFonts w:ascii="Arial" w:eastAsia="Times New Roman" w:hAnsi="Arial" w:cs="Arial"/>
+          <w:color w:val="333333"/>
+          <w:sz w:val="23"/>
+          <w:szCs w:val="23"/>
+          <w:lang w:eastAsia="ru-RU"/>
+        </w:rPr>
+        <w:t>:</w:t>
+      </w:r>
+    </w:p>
+    <w:p>
+      <w:pPr>
+        <w:pStyle w:val="a7"/>
+        <w:numPr>
+          <w:ilvl w:val="0"/>
+          <w:numId w:val="21"/>
+        </w:numPr>
+        <w:shd w:val="clear" w:color="auto" w:fill="FFFFFF"/>
+        <w:spacing w:before="100" w:beforeAutospacing="1" w:after="100" w:afterAutospacing="1" w:line="240" w:lineRule="auto"/>
+        <w:rPr>
+          <w:rFonts w:ascii="Arial" w:eastAsia="Times New Roman" w:hAnsi="Arial" w:cs="Arial"/>
+          <w:color w:val="333333"/>
+          <w:sz w:val="23"/>
+          <w:szCs w:val="23"/>
+          <w:lang w:eastAsia="ru-RU"/>
+        </w:rPr>
+      </w:pPr>
+      <w:r>
+        <w:rPr>
+          <w:rFonts w:ascii="Arial" w:eastAsia="Times New Roman" w:hAnsi="Arial" w:cs="Arial"/>
+          <w:color w:val="333333"/>
+          <w:sz w:val="23"/>
+          <w:szCs w:val="23"/>
+          <w:lang w:eastAsia="ru-RU"/>
+        </w:rPr>
+        <w:t>Легкость в сопровождении так как размер каждого сервиса меньше монолита. Возможность использовать множество разных инструментов.</w:t>
+      </w:r>
+    </w:p>
+    <w:p>
+      <w:pPr>
+        <w:pStyle w:val="a7"/>
+        <w:numPr>
+          <w:ilvl w:val="0"/>
+          <w:numId w:val="21"/>
+        </w:numPr>
+        <w:shd w:val="clear" w:color="auto" w:fill="FFFFFF"/>
+        <w:spacing w:before="100" w:beforeAutospacing="1" w:after="100" w:afterAutospacing="1" w:line="240" w:lineRule="auto"/>
+        <w:rPr>
+          <w:rFonts w:ascii="Arial" w:eastAsia="Times New Roman" w:hAnsi="Arial" w:cs="Arial"/>
+          <w:color w:val="333333"/>
+          <w:sz w:val="23"/>
+          <w:szCs w:val="23"/>
+          <w:lang w:eastAsia="ru-RU"/>
+        </w:rPr>
+      </w:pPr>
+      <w:r>
+        <w:rPr>
+          <w:rFonts w:ascii="Arial" w:eastAsia="Times New Roman" w:hAnsi="Arial" w:cs="Arial"/>
+          <w:color w:val="333333"/>
+          <w:sz w:val="23"/>
+          <w:szCs w:val="23"/>
+          <w:lang w:eastAsia="ru-RU"/>
+        </w:rPr>
+        <w:t xml:space="preserve">Более высокая надежность, так как службы легче отлаживать и тестировать, чем огромные куски кода, как в монолитах. </w:t>
+      </w:r>
+    </w:p>
+    <w:p>
+      <w:pPr>
+        <w:pStyle w:val="a7"/>
+        <w:numPr>
+          <w:ilvl w:val="0"/>
+          <w:numId w:val="21"/>
+        </w:numPr>
+        <w:shd w:val="clear" w:color="auto" w:fill="FFFFFF"/>
+        <w:spacing w:before="100" w:beforeAutospacing="1" w:after="100" w:afterAutospacing="1" w:line="240" w:lineRule="auto"/>
+        <w:rPr>
+          <w:rFonts w:ascii="Arial" w:eastAsia="Times New Roman" w:hAnsi="Arial" w:cs="Arial"/>
+          <w:color w:val="333333"/>
+          <w:sz w:val="23"/>
+          <w:szCs w:val="23"/>
+          <w:lang w:eastAsia="ru-RU"/>
+        </w:rPr>
+      </w:pPr>
+      <w:r>
+        <w:rPr>
+          <w:rFonts w:ascii="Arial" w:eastAsia="Times New Roman" w:hAnsi="Arial" w:cs="Arial"/>
+          <w:color w:val="333333"/>
+          <w:sz w:val="23"/>
+          <w:szCs w:val="23"/>
+          <w:lang w:eastAsia="ru-RU"/>
+        </w:rPr>
+        <w:t>Возможность параллельной разработки, так как программ множество, а не одна.</w:t>
+      </w:r>
+    </w:p>
+    <w:p>
+      <w:pPr>
+        <w:shd w:val="clear" w:color="auto" w:fill="FFFFFF"/>
+        <w:spacing w:before="100" w:beforeAutospacing="1" w:after="100" w:afterAutospacing="1" w:line="240" w:lineRule="auto"/>
+        <w:ind w:left="1080"/>
+        <w:rPr>
+          <w:rFonts w:ascii="Arial" w:eastAsia="Times New Roman" w:hAnsi="Arial" w:cs="Arial"/>
+          <w:color w:val="333333"/>
+          <w:sz w:val="23"/>
+          <w:szCs w:val="23"/>
+          <w:lang w:eastAsia="ru-RU"/>
+        </w:rPr>
+      </w:pPr>
+      <w:r>
+        <w:rPr>
+          <w:rFonts w:ascii="Arial" w:eastAsia="Times New Roman" w:hAnsi="Arial" w:cs="Arial"/>
+          <w:color w:val="333333"/>
+          <w:sz w:val="23"/>
+          <w:szCs w:val="23"/>
+          <w:lang w:eastAsia="ru-RU"/>
+        </w:rPr>
+        <w:t>Следовательно, сервис-ориентированную архитектуру нужно использовать в больших проектах, где требуется множество разного функционала и подразумевается обслуживание большого количество людей.</w:t>
+      </w:r>
+    </w:p>
+    <w:p>
+      <w:pPr>
+        <w:numPr>
+          <w:ilvl w:val="0"/>
+          <w:numId w:val="20"/>
+        </w:numPr>
+        <w:shd w:val="clear" w:color="auto" w:fill="FFFFFF"/>
+        <w:spacing w:before="100" w:beforeAutospacing="1" w:after="100" w:afterAutospacing="1" w:line="240" w:lineRule="auto"/>
+        <w:rPr>
+          <w:rFonts w:ascii="Arial" w:eastAsia="Times New Roman" w:hAnsi="Arial" w:cs="Arial"/>
+          <w:color w:val="333333"/>
+          <w:sz w:val="23"/>
+          <w:szCs w:val="23"/>
+          <w:lang w:eastAsia="ru-RU"/>
+        </w:rPr>
+      </w:pPr>
+      <w:r>
+        <w:rPr>
+          <w:rFonts w:ascii="Arial" w:eastAsia="Times New Roman" w:hAnsi="Arial" w:cs="Arial"/>
+          <w:color w:val="333333"/>
+          <w:sz w:val="23"/>
+          <w:szCs w:val="23"/>
+          <w:lang w:eastAsia="ru-RU"/>
+        </w:rPr>
+        <w:t>В чем заключается смысл использования UDDI-реестров в промышленных SOA-системах? Можно ли обойтись без реестров?</w:t>
+      </w:r>
+    </w:p>
+    <w:p>
+      <w:pPr>
+        <w:shd w:val="clear" w:color="auto" w:fill="FFFFFF"/>
+        <w:spacing w:before="100" w:beforeAutospacing="1" w:after="100" w:afterAutospacing="1" w:line="240" w:lineRule="auto"/>
+        <w:ind w:left="720" w:firstLine="696"/>
+        <w:rPr>
+          <w:rFonts w:ascii="Arial" w:eastAsia="Times New Roman" w:hAnsi="Arial" w:cs="Arial"/>
+          <w:color w:val="333333"/>
+          <w:sz w:val="23"/>
+          <w:szCs w:val="23"/>
+          <w:lang w:eastAsia="ru-RU"/>
+        </w:rPr>
+      </w:pPr>
+      <w:r>
+        <w:rPr>
+          <w:rFonts w:ascii="Arial" w:eastAsia="Times New Roman" w:hAnsi="Arial" w:cs="Arial"/>
+          <w:color w:val="333333"/>
+          <w:sz w:val="23"/>
+          <w:szCs w:val="23"/>
+          <w:lang w:eastAsia="ru-RU"/>
+        </w:rPr>
+        <w:t>UDDI-реестры необходимы чтобы хранить информацию о сотнях промышленных сервисах и предоставлять техническую информацию о них. Так же эти реестры предоставляют удобный механизм поиска по этим сервисам. Так как современные системы очень быстро развиваются, новые сервисы появляются, а в старых меняются интерфейсы просто необходимо иметь реестр</w:t>
+      </w:r>
+      <w:r>
+        <w:rPr>
+          <w:rFonts w:ascii="Arial" w:eastAsia="Times New Roman" w:hAnsi="Arial" w:cs="Arial"/>
+          <w:color w:val="333333"/>
+          <w:sz w:val="23"/>
+          <w:szCs w:val="23"/>
+          <w:lang w:eastAsia="ru-RU"/>
+        </w:rPr>
+        <w:t xml:space="preserve"> для хранения информации о них.</w:t>
+      </w:r>
+    </w:p>
+    <w:p>
+      <w:pPr>
+        <w:shd w:val="clear" w:color="auto" w:fill="FFFFFF"/>
+        <w:spacing w:before="100" w:beforeAutospacing="1" w:after="100" w:afterAutospacing="1" w:line="240" w:lineRule="auto"/>
+        <w:ind w:left="720" w:firstLine="696"/>
+        <w:rPr>
+          <w:rFonts w:ascii="Arial" w:eastAsia="Times New Roman" w:hAnsi="Arial" w:cs="Arial"/>
+          <w:color w:val="333333"/>
+          <w:sz w:val="23"/>
+          <w:szCs w:val="23"/>
+          <w:lang w:eastAsia="ru-RU"/>
+        </w:rPr>
+      </w:pPr>
+      <w:bookmarkStart w:id="0" w:name="_GoBack"/>
+      <w:bookmarkEnd w:id="0"/>
+      <w:r>
+        <w:rPr>
+          <w:rFonts w:ascii="Arial" w:eastAsia="Times New Roman" w:hAnsi="Arial" w:cs="Arial"/>
+          <w:color w:val="333333"/>
+          <w:sz w:val="23"/>
+          <w:szCs w:val="23"/>
+          <w:lang w:eastAsia="ru-RU"/>
+        </w:rPr>
+        <w:t>Возможно можно обойтись без UDDI-реестров используя внутреннюю документацию компании или хранит информацию о сервисах в подобных системах. Но искать сервисы в подобных подходах наверняка будет не так удобно.</w:t>
+      </w:r>
+    </w:p>
+    <w:p>
+      <w:pPr>
+        <w:numPr>
+          <w:ilvl w:val="0"/>
+          <w:numId w:val="20"/>
+        </w:numPr>
+        <w:shd w:val="clear" w:color="auto" w:fill="FFFFFF"/>
+        <w:spacing w:before="100" w:beforeAutospacing="1" w:after="100" w:afterAutospacing="1" w:line="240" w:lineRule="auto"/>
+        <w:rPr>
+          <w:rFonts w:ascii="Arial" w:eastAsia="Times New Roman" w:hAnsi="Arial" w:cs="Arial"/>
+          <w:color w:val="333333"/>
+          <w:sz w:val="23"/>
+          <w:szCs w:val="23"/>
+          <w:lang w:eastAsia="ru-RU"/>
+        </w:rPr>
+      </w:pPr>
+      <w:r>
+        <w:rPr>
+          <w:rFonts w:ascii="Arial" w:eastAsia="Times New Roman" w:hAnsi="Arial" w:cs="Arial"/>
+          <w:color w:val="333333"/>
+          <w:sz w:val="23"/>
+          <w:szCs w:val="23"/>
+          <w:lang w:eastAsia="ru-RU"/>
+        </w:rPr>
+        <w:t>Для чего используются такие компоненты SOA, как ESB? Можно ли обойтись без них?</w:t>
+      </w:r>
+    </w:p>
+    <w:p>
+      <w:pPr>
+        <w:shd w:val="clear" w:color="auto" w:fill="FFFFFF"/>
+        <w:spacing w:before="100" w:beforeAutospacing="1" w:after="100" w:afterAutospacing="1" w:line="240" w:lineRule="auto"/>
+        <w:ind w:left="360" w:firstLine="708"/>
+        <w:rPr>
+          <w:rFonts w:ascii="Arial" w:eastAsia="Times New Roman" w:hAnsi="Arial" w:cs="Arial"/>
+          <w:color w:val="333333"/>
+          <w:sz w:val="23"/>
+          <w:szCs w:val="23"/>
+          <w:lang w:eastAsia="ru-RU"/>
+        </w:rPr>
+      </w:pPr>
+      <w:r>
+        <w:rPr>
+          <w:rFonts w:ascii="Arial" w:eastAsia="Times New Roman" w:hAnsi="Arial" w:cs="Arial"/>
+          <w:color w:val="333333"/>
+          <w:sz w:val="23"/>
+          <w:szCs w:val="23"/>
+          <w:lang w:val="en-US" w:eastAsia="ru-RU"/>
+        </w:rPr>
+        <w:lastRenderedPageBreak/>
+        <w:t>E</w:t>
+      </w:r>
+      <w:proofErr w:type="spellStart"/>
+      <w:r>
+        <w:rPr>
+          <w:rFonts w:ascii="Arial" w:eastAsia="Times New Roman" w:hAnsi="Arial" w:cs="Arial"/>
+          <w:color w:val="333333"/>
+          <w:sz w:val="23"/>
+          <w:szCs w:val="23"/>
+          <w:lang w:eastAsia="ru-RU"/>
+        </w:rPr>
+        <w:t>nterprise</w:t>
+      </w:r>
+      <w:proofErr w:type="spellEnd"/>
+      <w:r>
+        <w:rPr>
+          <w:rFonts w:ascii="Arial" w:eastAsia="Times New Roman" w:hAnsi="Arial" w:cs="Arial"/>
+          <w:color w:val="333333"/>
+          <w:sz w:val="23"/>
+          <w:szCs w:val="23"/>
+          <w:lang w:eastAsia="ru-RU"/>
+        </w:rPr>
+        <w:t xml:space="preserve"> </w:t>
+      </w:r>
+      <w:proofErr w:type="spellStart"/>
+      <w:r>
+        <w:rPr>
+          <w:rFonts w:ascii="Arial" w:eastAsia="Times New Roman" w:hAnsi="Arial" w:cs="Arial"/>
+          <w:color w:val="333333"/>
+          <w:sz w:val="23"/>
+          <w:szCs w:val="23"/>
+          <w:lang w:eastAsia="ru-RU"/>
+        </w:rPr>
+        <w:t>Service</w:t>
+      </w:r>
+      <w:proofErr w:type="spellEnd"/>
+      <w:r>
+        <w:rPr>
+          <w:rFonts w:ascii="Arial" w:eastAsia="Times New Roman" w:hAnsi="Arial" w:cs="Arial"/>
+          <w:color w:val="333333"/>
+          <w:sz w:val="23"/>
+          <w:szCs w:val="23"/>
+          <w:lang w:eastAsia="ru-RU"/>
+        </w:rPr>
+        <w:t xml:space="preserve"> </w:t>
+      </w:r>
+      <w:proofErr w:type="spellStart"/>
+      <w:r>
+        <w:rPr>
+          <w:rFonts w:ascii="Arial" w:eastAsia="Times New Roman" w:hAnsi="Arial" w:cs="Arial"/>
+          <w:color w:val="333333"/>
+          <w:sz w:val="23"/>
+          <w:szCs w:val="23"/>
+          <w:lang w:eastAsia="ru-RU"/>
+        </w:rPr>
+        <w:t>Bus</w:t>
+      </w:r>
+      <w:proofErr w:type="spellEnd"/>
+      <w:r>
+        <w:rPr>
+          <w:rFonts w:ascii="Arial" w:eastAsia="Times New Roman" w:hAnsi="Arial" w:cs="Arial"/>
+          <w:color w:val="333333"/>
+          <w:sz w:val="23"/>
+          <w:szCs w:val="23"/>
+          <w:lang w:eastAsia="ru-RU"/>
+        </w:rPr>
+        <w:t xml:space="preserve"> — связующее программное обеспечение, обеспечивающее централизованный и унифицированный событийно-ориентированный обмен сообщениями между различными информационными системами на принципах сервис-ориентированной архитектуры.</w:t>
+      </w:r>
+    </w:p>
+    <w:p>
+      <w:pPr>
+        <w:shd w:val="clear" w:color="auto" w:fill="FFFFFF"/>
+        <w:spacing w:before="100" w:beforeAutospacing="1" w:after="100" w:afterAutospacing="1" w:line="240" w:lineRule="auto"/>
+        <w:ind w:left="360" w:firstLine="708"/>
+        <w:rPr>
+          <w:rFonts w:ascii="Arial" w:eastAsia="Times New Roman" w:hAnsi="Arial" w:cs="Arial"/>
+          <w:color w:val="333333"/>
+          <w:sz w:val="23"/>
+          <w:szCs w:val="23"/>
+          <w:lang w:eastAsia="ru-RU"/>
+        </w:rPr>
+      </w:pPr>
+      <w:r>
+        <w:rPr>
+          <w:rFonts w:ascii="Arial" w:eastAsia="Times New Roman" w:hAnsi="Arial" w:cs="Arial"/>
+          <w:color w:val="333333"/>
+          <w:sz w:val="23"/>
+          <w:szCs w:val="23"/>
+          <w:lang w:eastAsia="ru-RU"/>
+        </w:rPr>
+        <w:t>Из этого следует что ESB инструмент который отвечает за маршрутизацию сообщений, оркестровку сервисов и надёжность доставки самих сообщений.</w:t>
+      </w:r>
+    </w:p>
+    <w:p>
+      <w:pPr>
+        <w:shd w:val="clear" w:color="auto" w:fill="FFFFFF"/>
+        <w:spacing w:before="100" w:beforeAutospacing="1" w:after="100" w:afterAutospacing="1" w:line="240" w:lineRule="auto"/>
+        <w:ind w:left="360" w:firstLine="708"/>
+        <w:rPr>
+          <w:rFonts w:ascii="Arial" w:eastAsia="Times New Roman" w:hAnsi="Arial" w:cs="Arial"/>
+          <w:color w:val="333333"/>
+          <w:sz w:val="23"/>
+          <w:szCs w:val="23"/>
+          <w:lang w:eastAsia="ru-RU"/>
+        </w:rPr>
+      </w:pPr>
+      <w:r>
+        <w:rPr>
+          <w:rFonts w:ascii="Arial" w:eastAsia="Times New Roman" w:hAnsi="Arial" w:cs="Arial"/>
+          <w:color w:val="333333"/>
+          <w:sz w:val="23"/>
+          <w:szCs w:val="23"/>
+          <w:lang w:eastAsia="ru-RU"/>
+        </w:rPr>
+        <w:t>Возможно можно обойтись без ESB если заранее расписать форматы и маршруты доставки всех сообщений в системе или как-то унифицировать общение всех сервисов. Но на практике это редко бывает возможно из-за большой скорости рост системы.</w:t>
+      </w:r>
+    </w:p>
+    <w:p>
+      <w:pPr>
+        <w:numPr>
+          <w:ilvl w:val="0"/>
+          <w:numId w:val="20"/>
+        </w:numPr>
+        <w:shd w:val="clear" w:color="auto" w:fill="FFFFFF"/>
+        <w:spacing w:before="100" w:beforeAutospacing="1" w:after="100" w:afterAutospacing="1" w:line="240" w:lineRule="auto"/>
+        <w:rPr>
+          <w:rFonts w:ascii="Arial" w:eastAsia="Times New Roman" w:hAnsi="Arial" w:cs="Arial"/>
+          <w:color w:val="333333"/>
+          <w:sz w:val="23"/>
+          <w:szCs w:val="23"/>
+          <w:lang w:eastAsia="ru-RU"/>
+        </w:rPr>
+      </w:pPr>
+      <w:r>
+        <w:rPr>
+          <w:rFonts w:ascii="Arial" w:eastAsia="Times New Roman" w:hAnsi="Arial" w:cs="Arial"/>
+          <w:color w:val="333333"/>
+          <w:sz w:val="23"/>
+          <w:szCs w:val="23"/>
+          <w:lang w:eastAsia="ru-RU"/>
+        </w:rPr>
+        <w:t xml:space="preserve">Предположим Вам нужно спроектировать </w:t>
+      </w:r>
+      <w:proofErr w:type="spellStart"/>
+      <w:r>
+        <w:rPr>
+          <w:rFonts w:ascii="Arial" w:eastAsia="Times New Roman" w:hAnsi="Arial" w:cs="Arial"/>
+          <w:color w:val="333333"/>
+          <w:sz w:val="23"/>
+          <w:szCs w:val="23"/>
+          <w:lang w:eastAsia="ru-RU"/>
+        </w:rPr>
+        <w:t>public</w:t>
+      </w:r>
+      <w:proofErr w:type="spellEnd"/>
+      <w:r>
+        <w:rPr>
+          <w:rFonts w:ascii="Arial" w:eastAsia="Times New Roman" w:hAnsi="Arial" w:cs="Arial"/>
+          <w:color w:val="333333"/>
+          <w:sz w:val="23"/>
+          <w:szCs w:val="23"/>
+          <w:lang w:eastAsia="ru-RU"/>
+        </w:rPr>
+        <w:t xml:space="preserve"> API для вашей системы. Что вы выберете, REST или SOAP? Какие будут основные критерии для выбора? Приведите ваши рассуждения по данному вопросу.</w:t>
+      </w:r>
+    </w:p>
+    <w:p>
+      <w:pPr>
+        <w:shd w:val="clear" w:color="auto" w:fill="FFFFFF"/>
+        <w:spacing w:before="100" w:beforeAutospacing="1" w:after="100" w:afterAutospacing="1" w:line="240" w:lineRule="auto"/>
+        <w:ind w:left="720" w:firstLine="696"/>
+        <w:rPr>
+          <w:rFonts w:ascii="Arial" w:eastAsia="Times New Roman" w:hAnsi="Arial" w:cs="Arial"/>
+          <w:color w:val="333333"/>
+          <w:sz w:val="23"/>
+          <w:szCs w:val="23"/>
+          <w:lang w:eastAsia="ru-RU"/>
+        </w:rPr>
+      </w:pPr>
+      <w:r>
+        <w:rPr>
+          <w:rFonts w:ascii="Arial" w:eastAsia="Times New Roman" w:hAnsi="Arial" w:cs="Arial"/>
+          <w:color w:val="333333"/>
+          <w:sz w:val="23"/>
+          <w:szCs w:val="23"/>
+          <w:lang w:eastAsia="ru-RU"/>
+        </w:rPr>
+        <w:t xml:space="preserve">Всё зависит от требований предоставленных к этому </w:t>
+      </w:r>
+      <w:r>
+        <w:rPr>
+          <w:rFonts w:ascii="Arial" w:eastAsia="Times New Roman" w:hAnsi="Arial" w:cs="Arial"/>
+          <w:color w:val="333333"/>
+          <w:sz w:val="23"/>
+          <w:szCs w:val="23"/>
+          <w:lang w:val="en-US" w:eastAsia="ru-RU"/>
+        </w:rPr>
+        <w:t>API</w:t>
+      </w:r>
+      <w:r>
+        <w:rPr>
+          <w:rFonts w:ascii="Arial" w:eastAsia="Times New Roman" w:hAnsi="Arial" w:cs="Arial"/>
+          <w:color w:val="333333"/>
+          <w:sz w:val="23"/>
+          <w:szCs w:val="23"/>
+          <w:lang w:eastAsia="ru-RU"/>
+        </w:rPr>
+        <w:t xml:space="preserve">. Если важны такие критерии как скорость доставки и объём трафика и простой интерфейс, то следует использовать REST, так как его подход к структуре сообщений более гибкий и экономный. Если же </w:t>
+      </w:r>
+      <w:r>
+        <w:rPr>
+          <w:rFonts w:ascii="Arial" w:eastAsia="Times New Roman" w:hAnsi="Arial" w:cs="Arial"/>
+          <w:color w:val="333333"/>
+          <w:sz w:val="23"/>
+          <w:szCs w:val="23"/>
+          <w:lang w:val="en-US" w:eastAsia="ru-RU"/>
+        </w:rPr>
+        <w:t>API</w:t>
+      </w:r>
+      <w:r>
+        <w:rPr>
+          <w:rFonts w:ascii="Arial" w:eastAsia="Times New Roman" w:hAnsi="Arial" w:cs="Arial"/>
+          <w:color w:val="333333"/>
+          <w:sz w:val="23"/>
+          <w:szCs w:val="23"/>
+          <w:lang w:eastAsia="ru-RU"/>
+        </w:rPr>
+        <w:t xml:space="preserve"> </w:t>
+      </w:r>
+      <w:r>
+        <w:rPr>
+          <w:rFonts w:ascii="Arial" w:eastAsia="Times New Roman" w:hAnsi="Arial" w:cs="Arial"/>
+          <w:color w:val="333333"/>
+          <w:sz w:val="23"/>
+          <w:szCs w:val="23"/>
+          <w:lang w:eastAsia="ru-RU"/>
+        </w:rPr>
+        <w:t xml:space="preserve">будет иметь сотни сервисов и требовать интеграции с другими сервисами, то SOAP с его </w:t>
+      </w:r>
+      <w:r>
+        <w:rPr>
+          <w:rFonts w:ascii="Arial" w:eastAsia="Times New Roman" w:hAnsi="Arial" w:cs="Arial"/>
+          <w:color w:val="333333"/>
+          <w:sz w:val="23"/>
+          <w:szCs w:val="23"/>
+          <w:lang w:val="en-US" w:eastAsia="ru-RU"/>
+        </w:rPr>
+        <w:t>WSDL</w:t>
+      </w:r>
+      <w:r>
+        <w:rPr>
+          <w:rFonts w:ascii="Arial" w:eastAsia="Times New Roman" w:hAnsi="Arial" w:cs="Arial"/>
+          <w:color w:val="333333"/>
+          <w:sz w:val="23"/>
+          <w:szCs w:val="23"/>
+          <w:lang w:eastAsia="ru-RU"/>
+        </w:rPr>
+        <w:t xml:space="preserve"> будет гораздо проще интегрировать и использовать.</w:t>
+      </w:r>
     </w:p>
     <w:p>
       <w:pPr>
@@ -909,7 +1522,7 @@
           <w:rPr>
             <w:noProof/>
           </w:rPr>
-          <w:t>2</w:t>
+          <w:t>3</w:t>
         </w:r>
         <w:r>
           <w:fldChar w:fldCharType="end"/>
@@ -1066,6 +1679,205 @@
     </w:lvl>
   </w:abstractNum>
   <w:abstractNum w:abstractNumId="1" w15:restartNumberingAfterBreak="0">
+    <w:nsid w:val="06FC1E92"/>
+    <w:multiLevelType w:val="multilevel"/>
+    <w:tmpl w:val="FA52D57C"/>
+    <w:lvl w:ilvl="0">
+      <w:start w:val="1"/>
+      <w:numFmt w:val="decimal"/>
+      <w:lvlText w:val="%1."/>
+      <w:lvlJc w:val="left"/>
+      <w:pPr>
+        <w:tabs>
+          <w:tab w:val="num" w:pos="720"/>
+        </w:tabs>
+        <w:ind w:left="720" w:hanging="360"/>
+      </w:pPr>
+    </w:lvl>
+    <w:lvl w:ilvl="1">
+      <w:start w:val="1"/>
+      <w:numFmt w:val="decimal"/>
+      <w:lvlText w:val="%2."/>
+      <w:lvlJc w:val="left"/>
+      <w:pPr>
+        <w:tabs>
+          <w:tab w:val="num" w:pos="1440"/>
+        </w:tabs>
+        <w:ind w:left="1440" w:hanging="360"/>
+      </w:pPr>
+    </w:lvl>
+    <w:lvl w:ilvl="2">
+      <w:start w:val="1"/>
+      <w:numFmt w:val="decimal"/>
+      <w:lvlText w:val="%3."/>
+      <w:lvlJc w:val="left"/>
+      <w:pPr>
+        <w:tabs>
+          <w:tab w:val="num" w:pos="2160"/>
+        </w:tabs>
+        <w:ind w:left="2160" w:hanging="360"/>
+      </w:pPr>
+    </w:lvl>
+    <w:lvl w:ilvl="3">
+      <w:start w:val="1"/>
+      <w:numFmt w:val="decimal"/>
+      <w:lvlText w:val="%4."/>
+      <w:lvlJc w:val="left"/>
+      <w:pPr>
+        <w:tabs>
+          <w:tab w:val="num" w:pos="2880"/>
+        </w:tabs>
+        <w:ind w:left="2880" w:hanging="360"/>
+      </w:pPr>
+    </w:lvl>
+    <w:lvl w:ilvl="4">
+      <w:start w:val="1"/>
+      <w:numFmt w:val="decimal"/>
+      <w:lvlText w:val="%5."/>
+      <w:lvlJc w:val="left"/>
+      <w:pPr>
+        <w:tabs>
+          <w:tab w:val="num" w:pos="3600"/>
+        </w:tabs>
+        <w:ind w:left="3600" w:hanging="360"/>
+      </w:pPr>
+    </w:lvl>
+    <w:lvl w:ilvl="5">
+      <w:start w:val="1"/>
+      <w:numFmt w:val="decimal"/>
+      <w:lvlText w:val="%6."/>
+      <w:lvlJc w:val="left"/>
+      <w:pPr>
+        <w:tabs>
+          <w:tab w:val="num" w:pos="4320"/>
+        </w:tabs>
+        <w:ind w:left="4320" w:hanging="360"/>
+      </w:pPr>
+    </w:lvl>
+    <w:lvl w:ilvl="6">
+      <w:start w:val="1"/>
+      <w:numFmt w:val="decimal"/>
+      <w:lvlText w:val="%7."/>
+      <w:lvlJc w:val="left"/>
+      <w:pPr>
+        <w:tabs>
+          <w:tab w:val="num" w:pos="5040"/>
+        </w:tabs>
+        <w:ind w:left="5040" w:hanging="360"/>
+      </w:pPr>
+    </w:lvl>
+    <w:lvl w:ilvl="7">
+      <w:start w:val="1"/>
+      <w:numFmt w:val="decimal"/>
+      <w:lvlText w:val="%8."/>
+      <w:lvlJc w:val="left"/>
+      <w:pPr>
+        <w:tabs>
+          <w:tab w:val="num" w:pos="5760"/>
+        </w:tabs>
+        <w:ind w:left="5760" w:hanging="360"/>
+      </w:pPr>
+    </w:lvl>
+    <w:lvl w:ilvl="8">
+      <w:start w:val="1"/>
+      <w:numFmt w:val="decimal"/>
+      <w:lvlText w:val="%9."/>
+      <w:lvlJc w:val="left"/>
+      <w:pPr>
+        <w:tabs>
+          <w:tab w:val="num" w:pos="6480"/>
+        </w:tabs>
+        <w:ind w:left="6480" w:hanging="360"/>
+      </w:pPr>
+    </w:lvl>
+  </w:abstractNum>
+  <w:abstractNum w:abstractNumId="2" w15:restartNumberingAfterBreak="0">
+    <w:nsid w:val="09B75491"/>
+    <w:multiLevelType w:val="hybridMultilevel"/>
+    <w:tmpl w:val="18BADDF4"/>
+    <w:lvl w:ilvl="0" w:tplc="0419000F">
+      <w:start w:val="1"/>
+      <w:numFmt w:val="decimal"/>
+      <w:lvlText w:val="%1."/>
+      <w:lvlJc w:val="left"/>
+      <w:pPr>
+        <w:ind w:left="1440" w:hanging="360"/>
+      </w:pPr>
+    </w:lvl>
+    <w:lvl w:ilvl="1" w:tplc="04190019">
+      <w:start w:val="1"/>
+      <w:numFmt w:val="lowerLetter"/>
+      <w:lvlText w:val="%2."/>
+      <w:lvlJc w:val="left"/>
+      <w:pPr>
+        <w:ind w:left="2160" w:hanging="360"/>
+      </w:pPr>
+    </w:lvl>
+    <w:lvl w:ilvl="2" w:tplc="0419001B">
+      <w:start w:val="1"/>
+      <w:numFmt w:val="lowerRoman"/>
+      <w:lvlText w:val="%3."/>
+      <w:lvlJc w:val="right"/>
+      <w:pPr>
+        <w:ind w:left="2880" w:hanging="180"/>
+      </w:pPr>
+    </w:lvl>
+    <w:lvl w:ilvl="3" w:tplc="0419000F">
+      <w:start w:val="1"/>
+      <w:numFmt w:val="decimal"/>
+      <w:lvlText w:val="%4."/>
+      <w:lvlJc w:val="left"/>
+      <w:pPr>
+        <w:ind w:left="3600" w:hanging="360"/>
+      </w:pPr>
+    </w:lvl>
+    <w:lvl w:ilvl="4" w:tplc="04190019">
+      <w:start w:val="1"/>
+      <w:numFmt w:val="lowerLetter"/>
+      <w:lvlText w:val="%5."/>
+      <w:lvlJc w:val="left"/>
+      <w:pPr>
+        <w:ind w:left="4320" w:hanging="360"/>
+      </w:pPr>
+    </w:lvl>
+    <w:lvl w:ilvl="5" w:tplc="0419001B">
+      <w:start w:val="1"/>
+      <w:numFmt w:val="lowerRoman"/>
+      <w:lvlText w:val="%6."/>
+      <w:lvlJc w:val="right"/>
+      <w:pPr>
+        <w:ind w:left="5040" w:hanging="180"/>
+      </w:pPr>
+    </w:lvl>
+    <w:lvl w:ilvl="6" w:tplc="0419000F">
+      <w:start w:val="1"/>
+      <w:numFmt w:val="decimal"/>
+      <w:lvlText w:val="%7."/>
+      <w:lvlJc w:val="left"/>
+      <w:pPr>
+        <w:ind w:left="5760" w:hanging="360"/>
+      </w:pPr>
+    </w:lvl>
+    <w:lvl w:ilvl="7" w:tplc="04190019">
+      <w:start w:val="1"/>
+      <w:numFmt w:val="lowerLetter"/>
+      <w:lvlText w:val="%8."/>
+      <w:lvlJc w:val="left"/>
+      <w:pPr>
+        <w:ind w:left="6480" w:hanging="360"/>
+      </w:pPr>
+    </w:lvl>
+    <w:lvl w:ilvl="8" w:tplc="0419001B">
+      <w:start w:val="1"/>
+      <w:numFmt w:val="lowerRoman"/>
+      <w:lvlText w:val="%9."/>
+      <w:lvlJc w:val="right"/>
+      <w:pPr>
+        <w:ind w:left="7200" w:hanging="180"/>
+      </w:pPr>
+    </w:lvl>
+  </w:abstractNum>
+  <w:abstractNum w:abstractNumId="3" w15:restartNumberingAfterBreak="0">
     <w:nsid w:val="0BEC1A0D"/>
     <w:multiLevelType w:val="hybridMultilevel"/>
     <w:tmpl w:val="257092A8"/>
@@ -1178,7 +1990,7 @@
       </w:rPr>
     </w:lvl>
   </w:abstractNum>
-  <w:abstractNum w:abstractNumId="2" w15:restartNumberingAfterBreak="0">
+  <w:abstractNum w:abstractNumId="4" w15:restartNumberingAfterBreak="0">
     <w:nsid w:val="10194779"/>
     <w:multiLevelType w:val="hybridMultilevel"/>
     <w:tmpl w:val="5AD2BEB0"/>
@@ -1291,7 +2103,7 @@
       </w:rPr>
     </w:lvl>
   </w:abstractNum>
-  <w:abstractNum w:abstractNumId="3" w15:restartNumberingAfterBreak="0">
+  <w:abstractNum w:abstractNumId="5" w15:restartNumberingAfterBreak="0">
     <w:nsid w:val="15354C5B"/>
     <w:multiLevelType w:val="hybridMultilevel"/>
     <w:tmpl w:val="AE44EBFC"/>
@@ -1380,7 +2192,7 @@
       </w:pPr>
     </w:lvl>
   </w:abstractNum>
-  <w:abstractNum w:abstractNumId="4" w15:restartNumberingAfterBreak="0">
+  <w:abstractNum w:abstractNumId="6" w15:restartNumberingAfterBreak="0">
     <w:nsid w:val="37876F2A"/>
     <w:multiLevelType w:val="hybridMultilevel"/>
     <w:tmpl w:val="E4A422FA"/>
@@ -1492,7 +2304,7 @@
       </w:rPr>
     </w:lvl>
   </w:abstractNum>
-  <w:abstractNum w:abstractNumId="5" w15:restartNumberingAfterBreak="0">
+  <w:abstractNum w:abstractNumId="7" w15:restartNumberingAfterBreak="0">
     <w:nsid w:val="39E37909"/>
     <w:multiLevelType w:val="hybridMultilevel"/>
     <w:tmpl w:val="F3386586"/>
@@ -1581,7 +2393,7 @@
       </w:pPr>
     </w:lvl>
   </w:abstractNum>
-  <w:abstractNum w:abstractNumId="6" w15:restartNumberingAfterBreak="0">
+  <w:abstractNum w:abstractNumId="8" w15:restartNumberingAfterBreak="0">
     <w:nsid w:val="436E24FF"/>
     <w:multiLevelType w:val="hybridMultilevel"/>
     <w:tmpl w:val="F42CE216"/>
@@ -1694,7 +2506,7 @@
       </w:rPr>
     </w:lvl>
   </w:abstractNum>
-  <w:abstractNum w:abstractNumId="7" w15:restartNumberingAfterBreak="0">
+  <w:abstractNum w:abstractNumId="9" w15:restartNumberingAfterBreak="0">
     <w:nsid w:val="438E5941"/>
     <w:multiLevelType w:val="hybridMultilevel"/>
     <w:tmpl w:val="E42E4042"/>
@@ -1783,7 +2595,7 @@
       </w:pPr>
     </w:lvl>
   </w:abstractNum>
-  <w:abstractNum w:abstractNumId="8" w15:restartNumberingAfterBreak="0">
+  <w:abstractNum w:abstractNumId="10" w15:restartNumberingAfterBreak="0">
     <w:nsid w:val="491D1F86"/>
     <w:multiLevelType w:val="multilevel"/>
     <w:tmpl w:val="AAD40A6C"/>
@@ -1904,7 +2716,7 @@
       </w:rPr>
     </w:lvl>
   </w:abstractNum>
-  <w:abstractNum w:abstractNumId="9" w15:restartNumberingAfterBreak="0">
+  <w:abstractNum w:abstractNumId="11" w15:restartNumberingAfterBreak="0">
     <w:nsid w:val="4B2E7690"/>
     <w:multiLevelType w:val="hybridMultilevel"/>
     <w:tmpl w:val="8A928994"/>
@@ -2017,7 +2829,7 @@
       </w:rPr>
     </w:lvl>
   </w:abstractNum>
-  <w:abstractNum w:abstractNumId="10" w15:restartNumberingAfterBreak="0">
+  <w:abstractNum w:abstractNumId="12" w15:restartNumberingAfterBreak="0">
     <w:nsid w:val="585627B1"/>
     <w:multiLevelType w:val="hybridMultilevel"/>
     <w:tmpl w:val="F940AC26"/>
@@ -2129,7 +2941,7 @@
       </w:rPr>
     </w:lvl>
   </w:abstractNum>
-  <w:abstractNum w:abstractNumId="11" w15:restartNumberingAfterBreak="0">
+  <w:abstractNum w:abstractNumId="13" w15:restartNumberingAfterBreak="0">
     <w:nsid w:val="598227CD"/>
     <w:multiLevelType w:val="hybridMultilevel"/>
     <w:tmpl w:val="3A506DB2"/>
@@ -2218,7 +3030,7 @@
       </w:pPr>
     </w:lvl>
   </w:abstractNum>
-  <w:abstractNum w:abstractNumId="12" w15:restartNumberingAfterBreak="0">
+  <w:abstractNum w:abstractNumId="14" w15:restartNumberingAfterBreak="0">
     <w:nsid w:val="59932AD0"/>
     <w:multiLevelType w:val="hybridMultilevel"/>
     <w:tmpl w:val="49083880"/>
@@ -2331,7 +3143,7 @@
       </w:rPr>
     </w:lvl>
   </w:abstractNum>
-  <w:abstractNum w:abstractNumId="13" w15:restartNumberingAfterBreak="0">
+  <w:abstractNum w:abstractNumId="15" w15:restartNumberingAfterBreak="0">
     <w:nsid w:val="5A891376"/>
     <w:multiLevelType w:val="hybridMultilevel"/>
     <w:tmpl w:val="AAA401C2"/>
@@ -2444,7 +3256,7 @@
       </w:rPr>
     </w:lvl>
   </w:abstractNum>
-  <w:abstractNum w:abstractNumId="14" w15:restartNumberingAfterBreak="0">
+  <w:abstractNum w:abstractNumId="16" w15:restartNumberingAfterBreak="0">
     <w:nsid w:val="5CC407DB"/>
     <w:multiLevelType w:val="hybridMultilevel"/>
     <w:tmpl w:val="FD6E2D50"/>
@@ -2557,7 +3369,7 @@
       </w:rPr>
     </w:lvl>
   </w:abstractNum>
-  <w:abstractNum w:abstractNumId="15" w15:restartNumberingAfterBreak="0">
+  <w:abstractNum w:abstractNumId="17" w15:restartNumberingAfterBreak="0">
     <w:nsid w:val="5CD06666"/>
     <w:multiLevelType w:val="hybridMultilevel"/>
     <w:tmpl w:val="5A20DF18"/>
@@ -2670,7 +3482,7 @@
       </w:rPr>
     </w:lvl>
   </w:abstractNum>
-  <w:abstractNum w:abstractNumId="16" w15:restartNumberingAfterBreak="0">
+  <w:abstractNum w:abstractNumId="18" w15:restartNumberingAfterBreak="0">
     <w:nsid w:val="5CF749CE"/>
     <w:multiLevelType w:val="hybridMultilevel"/>
     <w:tmpl w:val="0AF6C7DA"/>
@@ -2782,7 +3594,7 @@
       </w:rPr>
     </w:lvl>
   </w:abstractNum>
-  <w:abstractNum w:abstractNumId="17" w15:restartNumberingAfterBreak="0">
+  <w:abstractNum w:abstractNumId="19" w15:restartNumberingAfterBreak="0">
     <w:nsid w:val="66FD4992"/>
     <w:multiLevelType w:val="hybridMultilevel"/>
     <w:tmpl w:val="40E4E6EE"/>
@@ -2895,7 +3707,7 @@
       </w:rPr>
     </w:lvl>
   </w:abstractNum>
-  <w:abstractNum w:abstractNumId="18" w15:restartNumberingAfterBreak="0">
+  <w:abstractNum w:abstractNumId="20" w15:restartNumberingAfterBreak="0">
     <w:nsid w:val="790508D5"/>
     <w:multiLevelType w:val="hybridMultilevel"/>
     <w:tmpl w:val="1F1A6C9A"/>
@@ -3009,61 +3821,121 @@
     </w:lvl>
   </w:abstractNum>
   <w:num w:numId="1">
+    <w:abstractNumId w:val="7"/>
+  </w:num>
+  <w:num w:numId="2">
     <w:abstractNumId w:val="5"/>
   </w:num>
-  <w:num w:numId="2">
+  <w:num w:numId="3">
+    <w:abstractNumId w:val="10"/>
+  </w:num>
+  <w:num w:numId="4">
+    <w:abstractNumId w:val="13"/>
+  </w:num>
+  <w:num w:numId="5">
     <w:abstractNumId w:val="3"/>
   </w:num>
-  <w:num w:numId="3">
-    <w:abstractNumId w:val="8"/>
-  </w:num>
-  <w:num w:numId="4">
-    <w:abstractNumId w:val="11"/>
-  </w:num>
-  <w:num w:numId="5">
-    <w:abstractNumId w:val="1"/>
-  </w:num>
   <w:num w:numId="6">
-    <w:abstractNumId w:val="16"/>
+    <w:abstractNumId w:val="18"/>
   </w:num>
   <w:num w:numId="7">
-    <w:abstractNumId w:val="10"/>
+    <w:abstractNumId w:val="12"/>
   </w:num>
   <w:num w:numId="8">
-    <w:abstractNumId w:val="17"/>
+    <w:abstractNumId w:val="19"/>
   </w:num>
   <w:num w:numId="9">
-    <w:abstractNumId w:val="4"/>
+    <w:abstractNumId w:val="6"/>
   </w:num>
   <w:num w:numId="10">
-    <w:abstractNumId w:val="18"/>
+    <w:abstractNumId w:val="20"/>
   </w:num>
   <w:num w:numId="11">
-    <w:abstractNumId w:val="15"/>
+    <w:abstractNumId w:val="17"/>
   </w:num>
   <w:num w:numId="12">
     <w:abstractNumId w:val="0"/>
   </w:num>
   <w:num w:numId="13">
-    <w:abstractNumId w:val="12"/>
+    <w:abstractNumId w:val="14"/>
   </w:num>
   <w:num w:numId="14">
-    <w:abstractNumId w:val="13"/>
+    <w:abstractNumId w:val="15"/>
   </w:num>
   <w:num w:numId="15">
-    <w:abstractNumId w:val="6"/>
+    <w:abstractNumId w:val="8"/>
   </w:num>
   <w:num w:numId="16">
-    <w:abstractNumId w:val="14"/>
+    <w:abstractNumId w:val="16"/>
   </w:num>
   <w:num w:numId="17">
+    <w:abstractNumId w:val="11"/>
+  </w:num>
+  <w:num w:numId="18">
+    <w:abstractNumId w:val="4"/>
+  </w:num>
+  <w:num w:numId="19">
     <w:abstractNumId w:val="9"/>
   </w:num>
-  <w:num w:numId="18">
+  <w:num w:numId="20">
+    <w:abstractNumId w:val="1"/>
+    <w:lvlOverride w:ilvl="0">
+      <w:startOverride w:val="1"/>
+    </w:lvlOverride>
+    <w:lvlOverride w:ilvl="1">
+      <w:startOverride w:val="1"/>
+    </w:lvlOverride>
+    <w:lvlOverride w:ilvl="2">
+      <w:startOverride w:val="1"/>
+    </w:lvlOverride>
+    <w:lvlOverride w:ilvl="3">
+      <w:startOverride w:val="1"/>
+    </w:lvlOverride>
+    <w:lvlOverride w:ilvl="4">
+      <w:startOverride w:val="1"/>
+    </w:lvlOverride>
+    <w:lvlOverride w:ilvl="5">
+      <w:startOverride w:val="1"/>
+    </w:lvlOverride>
+    <w:lvlOverride w:ilvl="6">
+      <w:startOverride w:val="1"/>
+    </w:lvlOverride>
+    <w:lvlOverride w:ilvl="7">
+      <w:startOverride w:val="1"/>
+    </w:lvlOverride>
+    <w:lvlOverride w:ilvl="8">
+      <w:startOverride w:val="1"/>
+    </w:lvlOverride>
+  </w:num>
+  <w:num w:numId="21">
     <w:abstractNumId w:val="2"/>
-  </w:num>
-  <w:num w:numId="19">
-    <w:abstractNumId w:val="7"/>
+    <w:lvlOverride w:ilvl="0">
+      <w:startOverride w:val="1"/>
+    </w:lvlOverride>
+    <w:lvlOverride w:ilvl="1">
+      <w:startOverride w:val="1"/>
+    </w:lvlOverride>
+    <w:lvlOverride w:ilvl="2">
+      <w:startOverride w:val="1"/>
+    </w:lvlOverride>
+    <w:lvlOverride w:ilvl="3">
+      <w:startOverride w:val="1"/>
+    </w:lvlOverride>
+    <w:lvlOverride w:ilvl="4">
+      <w:startOverride w:val="1"/>
+    </w:lvlOverride>
+    <w:lvlOverride w:ilvl="5">
+      <w:startOverride w:val="1"/>
+    </w:lvlOverride>
+    <w:lvlOverride w:ilvl="6">
+      <w:startOverride w:val="1"/>
+    </w:lvlOverride>
+    <w:lvlOverride w:ilvl="7">
+      <w:startOverride w:val="1"/>
+    </w:lvlOverride>
+    <w:lvlOverride w:ilvl="8">
+      <w:startOverride w:val="1"/>
+    </w:lvlOverride>
   </w:num>
 </w:numbering>
 </file>
@@ -4021,7 +4893,7 @@
 </file>
 
 <file path=customXml/itemProps1.xml><?xml version="1.0" encoding="utf-8"?>
-<ds:datastoreItem xmlns:ds="http://schemas.openxmlformats.org/officeDocument/2006/customXml" ds:itemID="{7E4D19DA-F959-4BF4-AAC7-2F21144CBCED}">
+<ds:datastoreItem xmlns:ds="http://schemas.openxmlformats.org/officeDocument/2006/customXml" ds:itemID="{24C0B2A9-355B-451E-A2D7-49C42A4E7FC2}">
   <ds:schemaRefs>
     <ds:schemaRef ds:uri="http://schemas.openxmlformats.org/officeDocument/2006/bibliography"/>
   </ds:schemaRefs>

</xml_diff>